<commit_message>
Changes and evidence added Jan 2 2022
</commit_message>
<xml_diff>
--- a/Research Project/Agenda_points_for_jan_4th.docx
+++ b/Research Project/Agenda_points_for_jan_4th.docx
@@ -660,6 +660,30 @@
       </w:pPr>
       <w:r>
         <w:t>Fit the final version of the paper to the LaTeX format</w:t>
+      </w:r>
+    </w:p>
+    <w:p>
+      <w:pPr>
+        <w:pStyle w:val="ListParagraph"/>
+        <w:numPr>
+          <w:ilvl w:val="0"/>
+          <w:numId w:val="2"/>
+        </w:numPr>
+      </w:pPr>
+      <w:r>
+        <w:t>Get complete pipeline on Github</w:t>
+      </w:r>
+    </w:p>
+    <w:p>
+      <w:pPr>
+        <w:pStyle w:val="ListParagraph"/>
+        <w:numPr>
+          <w:ilvl w:val="0"/>
+          <w:numId w:val="2"/>
+        </w:numPr>
+      </w:pPr>
+      <w:r>
+        <w:t>Models?</w:t>
       </w:r>
     </w:p>
     <w:sectPr>

</xml_diff>